<commit_message>
finished a) ex 2
</commit_message>
<xml_diff>
--- a/Ho_va_ten_Kiem_tra_diem_mieng&15_phut.docx
+++ b/Ho_va_ten_Kiem_tra_diem_mieng&15_phut.docx
@@ -1,6 +1,6 @@
 
 <file path=word/document.xml><?xml version="1.0" encoding="utf-8"?>
-<w:document xmlns:wpc="http://schemas.microsoft.com/office/word/2010/wordprocessingCanvas" xmlns:cx="http://schemas.microsoft.com/office/drawing/2014/chartex" xmlns:cx1="http://schemas.microsoft.com/office/drawing/2015/9/8/chartex" xmlns:cx2="http://schemas.microsoft.com/office/drawing/2015/10/21/chartex" xmlns:cx3="http://schemas.microsoft.com/office/drawing/2016/5/9/chartex" xmlns:cx4="http://schemas.microsoft.com/office/drawing/2016/5/10/chartex" xmlns:cx5="http://schemas.microsoft.com/office/drawing/2016/5/11/chartex" xmlns:cx6="http://schemas.microsoft.com/office/drawing/2016/5/12/chartex" xmlns:cx7="http://schemas.microsoft.com/office/drawing/2016/5/13/chartex" xmlns:cx8="http://schemas.microsoft.com/office/drawing/2016/5/14/chartex" xmlns:mc="http://schemas.openxmlformats.org/markup-compatibility/2006" xmlns:aink="http://schemas.microsoft.com/office/drawing/2016/ink" xmlns:am3d="http://schemas.microsoft.com/office/drawing/2017/model3d" xmlns:o="urn:schemas-microsoft-com:office:office" xmlns:r="http://schemas.openxmlformats.org/officeDocument/2006/relationships" xmlns:m="http://schemas.openxmlformats.org/officeDocument/2006/math" xmlns:v="urn:schemas-microsoft-com:vml" xmlns:wp14="http://schemas.microsoft.com/office/word/2010/wordprocessingDrawing" xmlns:wp="http://schemas.openxmlformats.org/drawingml/2006/wordprocessingDrawing" xmlns:w10="urn:schemas-microsoft-com:office:word" xmlns:w="http://schemas.openxmlformats.org/wordprocessingml/2006/main" xmlns:w14="http://schemas.microsoft.com/office/word/2010/wordml" xmlns:w15="http://schemas.microsoft.com/office/word/2012/wordml" xmlns:w16cex="http://schemas.microsoft.com/office/word/2018/wordml/cex" xmlns:w16cid="http://schemas.microsoft.com/office/word/2016/wordml/cid" xmlns:w16="http://schemas.microsoft.com/office/word/2018/wordml" xmlns:w16se="http://schemas.microsoft.com/office/word/2015/wordml/symex" xmlns:wpg="http://schemas.microsoft.com/office/word/2010/wordprocessingGroup" xmlns:wpi="http://schemas.microsoft.com/office/word/2010/wordprocessingInk" xmlns:wne="http://schemas.microsoft.com/office/word/2006/wordml" xmlns:wps="http://schemas.microsoft.com/office/word/2010/wordprocessingShape" mc:Ignorable="w14 w15 w16se w16cid w16 w16cex wp14">
+<w:document xmlns:wpc="http://schemas.microsoft.com/office/word/2010/wordprocessingCanvas" xmlns:cx="http://schemas.microsoft.com/office/drawing/2014/chartex" xmlns:cx1="http://schemas.microsoft.com/office/drawing/2015/9/8/chartex" xmlns:cx2="http://schemas.microsoft.com/office/drawing/2015/10/21/chartex" xmlns:cx3="http://schemas.microsoft.com/office/drawing/2016/5/9/chartex" xmlns:cx4="http://schemas.microsoft.com/office/drawing/2016/5/10/chartex" xmlns:cx5="http://schemas.microsoft.com/office/drawing/2016/5/11/chartex" xmlns:cx6="http://schemas.microsoft.com/office/drawing/2016/5/12/chartex" xmlns:cx7="http://schemas.microsoft.com/office/drawing/2016/5/13/chartex" xmlns:cx8="http://schemas.microsoft.com/office/drawing/2016/5/14/chartex" xmlns:mc="http://schemas.openxmlformats.org/markup-compatibility/2006" xmlns:aink="http://schemas.microsoft.com/office/drawing/2016/ink" xmlns:am3d="http://schemas.microsoft.com/office/drawing/2017/model3d" xmlns:o="urn:schemas-microsoft-com:office:office" xmlns:oel="http://schemas.microsoft.com/office/2019/extlst" xmlns:r="http://schemas.openxmlformats.org/officeDocument/2006/relationships" xmlns:m="http://schemas.openxmlformats.org/officeDocument/2006/math" xmlns:v="urn:schemas-microsoft-com:vml" xmlns:wp14="http://schemas.microsoft.com/office/word/2010/wordprocessingDrawing" xmlns:wp="http://schemas.openxmlformats.org/drawingml/2006/wordprocessingDrawing" xmlns:w10="urn:schemas-microsoft-com:office:word" xmlns:w="http://schemas.openxmlformats.org/wordprocessingml/2006/main" xmlns:w14="http://schemas.microsoft.com/office/word/2010/wordml" xmlns:w15="http://schemas.microsoft.com/office/word/2012/wordml" xmlns:w16cex="http://schemas.microsoft.com/office/word/2018/wordml/cex" xmlns:w16cid="http://schemas.microsoft.com/office/word/2016/wordml/cid" xmlns:w16="http://schemas.microsoft.com/office/word/2018/wordml" xmlns:w16sdtdh="http://schemas.microsoft.com/office/word/2020/wordml/sdtdatahash" xmlns:w16se="http://schemas.microsoft.com/office/word/2015/wordml/symex" xmlns:wpg="http://schemas.microsoft.com/office/word/2010/wordprocessingGroup" xmlns:wpi="http://schemas.microsoft.com/office/word/2010/wordprocessingInk" xmlns:wne="http://schemas.microsoft.com/office/word/2006/wordml" xmlns:wps="http://schemas.microsoft.com/office/word/2010/wordprocessingShape" mc:Ignorable="w14 w15 w16se w16cid w16 w16cex w16sdtdh wp14">
   <w:body>
     <w:p>
       <w:pPr>
@@ -129,7 +129,7 @@
                     <pic:cNvPicPr/>
                   </pic:nvPicPr>
                   <pic:blipFill>
-                    <a:blip r:embed="rId4"/>
+                    <a:blip r:embed="rId5"/>
                     <a:stretch>
                       <a:fillRect/>
                     </a:stretch>
@@ -247,14 +247,6 @@
           <w:bCs/>
         </w:rPr>
       </w:pPr>
-      <w:r>
-        <w:rPr>
-          <w:rStyle w:val="fontstyle01"/>
-          <w:b/>
-          <w:bCs/>
-        </w:rPr>
-        <w:br w:type="page"/>
-      </w:r>
     </w:p>
     <w:p>
       <w:pPr>
@@ -272,7 +264,6 @@
           <w:b/>
           <w:bCs/>
         </w:rPr>
-        <w:lastRenderedPageBreak/>
         <w:t>Bài 2:</w:t>
       </w:r>
     </w:p>
@@ -397,35 +388,55 @@
     </w:p>
     <w:p>
       <w:pPr>
+        <w:pStyle w:val="ListParagraph"/>
+        <w:numPr>
+          <w:ilvl w:val="0"/>
+          <w:numId w:val="3"/>
+        </w:numPr>
         <w:spacing w:after="0"/>
         <w:rPr>
-          <w:rStyle w:val="fontstyle01"/>
-        </w:rPr>
-      </w:pPr>
-    </w:p>
-    <w:p>
-      <w:pPr>
-        <w:pStyle w:val="NormalWeb"/>
-        <w:spacing w:before="0" w:beforeAutospacing="0" w:after="0" w:afterAutospacing="0"/>
-        <w:rPr>
-          <w:color w:val="000000" w:themeColor="text1"/>
-          <w:sz w:val="26"/>
-          <w:szCs w:val="26"/>
-        </w:rPr>
-      </w:pPr>
-    </w:p>
-    <w:p>
-      <w:pPr>
-        <w:spacing w:after="0"/>
-        <w:jc w:val="center"/>
-        <w:rPr>
-          <w:rFonts w:ascii="Times New Roman" w:hAnsi="Times New Roman" w:cs="Times New Roman"/>
-          <w:b/>
-          <w:bCs/>
+          <w:rFonts w:ascii="Times New Roman" w:hAnsi="Times New Roman" w:cs="Times New Roman"/>
           <w:color w:val="000000" w:themeColor="text1"/>
           <w:lang w:val="vi-VN"/>
         </w:rPr>
       </w:pPr>
+      <w:r>
+        <w:rPr>
+          <w:rFonts w:ascii="Times New Roman" w:hAnsi="Times New Roman" w:cs="Times New Roman"/>
+          <w:color w:val="000000" w:themeColor="text1"/>
+        </w:rPr>
+        <w:t>-52</w:t>
+      </w:r>
+      <w:r>
+        <w:rPr>
+          <w:rFonts w:ascii="Times New Roman" w:hAnsi="Times New Roman" w:cs="Times New Roman"/>
+          <w:color w:val="000000" w:themeColor="text1"/>
+          <w:vertAlign w:val="subscript"/>
+        </w:rPr>
+        <w:t>(10)</w:t>
+      </w:r>
+      <w:r>
+        <w:rPr>
+          <w:rFonts w:ascii="Times New Roman" w:hAnsi="Times New Roman" w:cs="Times New Roman"/>
+          <w:color w:val="000000" w:themeColor="text1"/>
+        </w:rPr>
+        <w:t xml:space="preserve"> = </w:t>
+      </w:r>
+      <w:r>
+        <w:rPr>
+          <w:rFonts w:ascii="Times New Roman" w:hAnsi="Times New Roman" w:cs="Times New Roman"/>
+          <w:color w:val="000000" w:themeColor="text1"/>
+        </w:rPr>
+        <w:t>1001100</w:t>
+      </w:r>
+      <w:r>
+        <w:rPr>
+          <w:rFonts w:ascii="Times New Roman" w:hAnsi="Times New Roman" w:cs="Times New Roman"/>
+          <w:color w:val="000000" w:themeColor="text1"/>
+          <w:vertAlign w:val="subscript"/>
+        </w:rPr>
+        <w:t>(2)</w:t>
+      </w:r>
     </w:p>
     <w:sectPr>
       <w:pgSz w:w="11907" w:h="16840" w:code="9"/>
@@ -437,8 +448,201 @@
 </w:document>
 </file>
 
+<file path=word/numbering.xml><?xml version="1.0" encoding="utf-8"?>
+<w:numbering xmlns:wpc="http://schemas.microsoft.com/office/word/2010/wordprocessingCanvas" xmlns:cx="http://schemas.microsoft.com/office/drawing/2014/chartex" xmlns:cx1="http://schemas.microsoft.com/office/drawing/2015/9/8/chartex" xmlns:cx2="http://schemas.microsoft.com/office/drawing/2015/10/21/chartex" xmlns:cx3="http://schemas.microsoft.com/office/drawing/2016/5/9/chartex" xmlns:cx4="http://schemas.microsoft.com/office/drawing/2016/5/10/chartex" xmlns:cx5="http://schemas.microsoft.com/office/drawing/2016/5/11/chartex" xmlns:cx6="http://schemas.microsoft.com/office/drawing/2016/5/12/chartex" xmlns:cx7="http://schemas.microsoft.com/office/drawing/2016/5/13/chartex" xmlns:cx8="http://schemas.microsoft.com/office/drawing/2016/5/14/chartex" xmlns:mc="http://schemas.openxmlformats.org/markup-compatibility/2006" xmlns:aink="http://schemas.microsoft.com/office/drawing/2016/ink" xmlns:am3d="http://schemas.microsoft.com/office/drawing/2017/model3d" xmlns:o="urn:schemas-microsoft-com:office:office" xmlns:oel="http://schemas.microsoft.com/office/2019/extlst" xmlns:r="http://schemas.openxmlformats.org/officeDocument/2006/relationships" xmlns:m="http://schemas.openxmlformats.org/officeDocument/2006/math" xmlns:v="urn:schemas-microsoft-com:vml" xmlns:wp14="http://schemas.microsoft.com/office/word/2010/wordprocessingDrawing" xmlns:wp="http://schemas.openxmlformats.org/drawingml/2006/wordprocessingDrawing" xmlns:w10="urn:schemas-microsoft-com:office:word" xmlns:w="http://schemas.openxmlformats.org/wordprocessingml/2006/main" xmlns:w14="http://schemas.microsoft.com/office/word/2010/wordml" xmlns:w15="http://schemas.microsoft.com/office/word/2012/wordml" xmlns:w16cex="http://schemas.microsoft.com/office/word/2018/wordml/cex" xmlns:w16cid="http://schemas.microsoft.com/office/word/2016/wordml/cid" xmlns:w16="http://schemas.microsoft.com/office/word/2018/wordml" xmlns:w16sdtdh="http://schemas.microsoft.com/office/word/2020/wordml/sdtdatahash" xmlns:w16se="http://schemas.microsoft.com/office/word/2015/wordml/symex" xmlns:wpg="http://schemas.microsoft.com/office/word/2010/wordprocessingGroup" xmlns:wpi="http://schemas.microsoft.com/office/word/2010/wordprocessingInk" xmlns:wne="http://schemas.microsoft.com/office/word/2006/wordml" xmlns:wps="http://schemas.microsoft.com/office/word/2010/wordprocessingShape" mc:Ignorable="w14 w15 w16se w16cid w16 w16cex w16sdtdh wp14">
+  <w:abstractNum w:abstractNumId="0" w15:restartNumberingAfterBreak="0">
+    <w:nsid w:val="07614298"/>
+    <w:multiLevelType w:val="multilevel"/>
+    <w:tmpl w:val="0809001D"/>
+    <w:numStyleLink w:val="mystyle"/>
+  </w:abstractNum>
+  <w:abstractNum w:abstractNumId="1" w15:restartNumberingAfterBreak="0">
+    <w:nsid w:val="32CC73A5"/>
+    <w:multiLevelType w:val="multilevel"/>
+    <w:tmpl w:val="0809001D"/>
+    <w:styleLink w:val="mystyle"/>
+    <w:lvl w:ilvl="0">
+      <w:start w:val="1"/>
+      <w:numFmt w:val="lowerLetter"/>
+      <w:lvlText w:val="%1)"/>
+      <w:lvlJc w:val="left"/>
+      <w:pPr>
+        <w:ind w:left="360" w:hanging="360"/>
+      </w:pPr>
+    </w:lvl>
+    <w:lvl w:ilvl="1">
+      <w:start w:val="1"/>
+      <w:numFmt w:val="lowerLetter"/>
+      <w:lvlText w:val="%2)"/>
+      <w:lvlJc w:val="left"/>
+      <w:pPr>
+        <w:ind w:left="720" w:hanging="360"/>
+      </w:pPr>
+    </w:lvl>
+    <w:lvl w:ilvl="2">
+      <w:start w:val="1"/>
+      <w:numFmt w:val="lowerRoman"/>
+      <w:lvlText w:val="%3)"/>
+      <w:lvlJc w:val="left"/>
+      <w:pPr>
+        <w:ind w:left="1080" w:hanging="360"/>
+      </w:pPr>
+    </w:lvl>
+    <w:lvl w:ilvl="3">
+      <w:start w:val="1"/>
+      <w:numFmt w:val="decimal"/>
+      <w:lvlText w:val="(%4)"/>
+      <w:lvlJc w:val="left"/>
+      <w:pPr>
+        <w:ind w:left="1440" w:hanging="360"/>
+      </w:pPr>
+    </w:lvl>
+    <w:lvl w:ilvl="4">
+      <w:start w:val="1"/>
+      <w:numFmt w:val="lowerLetter"/>
+      <w:lvlText w:val="(%5)"/>
+      <w:lvlJc w:val="left"/>
+      <w:pPr>
+        <w:ind w:left="1800" w:hanging="360"/>
+      </w:pPr>
+    </w:lvl>
+    <w:lvl w:ilvl="5">
+      <w:start w:val="1"/>
+      <w:numFmt w:val="lowerRoman"/>
+      <w:lvlText w:val="(%6)"/>
+      <w:lvlJc w:val="left"/>
+      <w:pPr>
+        <w:ind w:left="2160" w:hanging="360"/>
+      </w:pPr>
+    </w:lvl>
+    <w:lvl w:ilvl="6">
+      <w:start w:val="1"/>
+      <w:numFmt w:val="decimal"/>
+      <w:lvlText w:val="%7."/>
+      <w:lvlJc w:val="left"/>
+      <w:pPr>
+        <w:ind w:left="2520" w:hanging="360"/>
+      </w:pPr>
+    </w:lvl>
+    <w:lvl w:ilvl="7">
+      <w:start w:val="1"/>
+      <w:numFmt w:val="lowerLetter"/>
+      <w:lvlText w:val="%8."/>
+      <w:lvlJc w:val="left"/>
+      <w:pPr>
+        <w:ind w:left="2880" w:hanging="360"/>
+      </w:pPr>
+    </w:lvl>
+    <w:lvl w:ilvl="8">
+      <w:start w:val="1"/>
+      <w:numFmt w:val="lowerRoman"/>
+      <w:lvlText w:val="%9."/>
+      <w:lvlJc w:val="left"/>
+      <w:pPr>
+        <w:ind w:left="3240" w:hanging="360"/>
+      </w:pPr>
+    </w:lvl>
+  </w:abstractNum>
+  <w:abstractNum w:abstractNumId="2" w15:restartNumberingAfterBreak="0">
+    <w:nsid w:val="6D3A26F9"/>
+    <w:multiLevelType w:val="hybridMultilevel"/>
+    <w:tmpl w:val="BADE7982"/>
+    <w:lvl w:ilvl="0" w:tplc="0809000F">
+      <w:start w:val="1"/>
+      <w:numFmt w:val="decimal"/>
+      <w:lvlText w:val="%1."/>
+      <w:lvlJc w:val="left"/>
+      <w:pPr>
+        <w:ind w:left="720" w:hanging="360"/>
+      </w:pPr>
+    </w:lvl>
+    <w:lvl w:ilvl="1" w:tplc="08090019" w:tentative="1">
+      <w:start w:val="1"/>
+      <w:numFmt w:val="lowerLetter"/>
+      <w:lvlText w:val="%2."/>
+      <w:lvlJc w:val="left"/>
+      <w:pPr>
+        <w:ind w:left="1440" w:hanging="360"/>
+      </w:pPr>
+    </w:lvl>
+    <w:lvl w:ilvl="2" w:tplc="0809001B" w:tentative="1">
+      <w:start w:val="1"/>
+      <w:numFmt w:val="lowerRoman"/>
+      <w:lvlText w:val="%3."/>
+      <w:lvlJc w:val="right"/>
+      <w:pPr>
+        <w:ind w:left="2160" w:hanging="180"/>
+      </w:pPr>
+    </w:lvl>
+    <w:lvl w:ilvl="3" w:tplc="0809000F" w:tentative="1">
+      <w:start w:val="1"/>
+      <w:numFmt w:val="decimal"/>
+      <w:lvlText w:val="%4."/>
+      <w:lvlJc w:val="left"/>
+      <w:pPr>
+        <w:ind w:left="2880" w:hanging="360"/>
+      </w:pPr>
+    </w:lvl>
+    <w:lvl w:ilvl="4" w:tplc="08090019" w:tentative="1">
+      <w:start w:val="1"/>
+      <w:numFmt w:val="lowerLetter"/>
+      <w:lvlText w:val="%5."/>
+      <w:lvlJc w:val="left"/>
+      <w:pPr>
+        <w:ind w:left="3600" w:hanging="360"/>
+      </w:pPr>
+    </w:lvl>
+    <w:lvl w:ilvl="5" w:tplc="0809001B" w:tentative="1">
+      <w:start w:val="1"/>
+      <w:numFmt w:val="lowerRoman"/>
+      <w:lvlText w:val="%6."/>
+      <w:lvlJc w:val="right"/>
+      <w:pPr>
+        <w:ind w:left="4320" w:hanging="180"/>
+      </w:pPr>
+    </w:lvl>
+    <w:lvl w:ilvl="6" w:tplc="0809000F" w:tentative="1">
+      <w:start w:val="1"/>
+      <w:numFmt w:val="decimal"/>
+      <w:lvlText w:val="%7."/>
+      <w:lvlJc w:val="left"/>
+      <w:pPr>
+        <w:ind w:left="5040" w:hanging="360"/>
+      </w:pPr>
+    </w:lvl>
+    <w:lvl w:ilvl="7" w:tplc="08090019" w:tentative="1">
+      <w:start w:val="1"/>
+      <w:numFmt w:val="lowerLetter"/>
+      <w:lvlText w:val="%8."/>
+      <w:lvlJc w:val="left"/>
+      <w:pPr>
+        <w:ind w:left="5760" w:hanging="360"/>
+      </w:pPr>
+    </w:lvl>
+    <w:lvl w:ilvl="8" w:tplc="0809001B" w:tentative="1">
+      <w:start w:val="1"/>
+      <w:numFmt w:val="lowerRoman"/>
+      <w:lvlText w:val="%9."/>
+      <w:lvlJc w:val="right"/>
+      <w:pPr>
+        <w:ind w:left="6480" w:hanging="180"/>
+      </w:pPr>
+    </w:lvl>
+  </w:abstractNum>
+  <w:num w:numId="1" w16cid:durableId="85418289">
+    <w:abstractNumId w:val="2"/>
+  </w:num>
+  <w:num w:numId="2" w16cid:durableId="1005133959">
+    <w:abstractNumId w:val="1"/>
+  </w:num>
+  <w:num w:numId="3" w16cid:durableId="733235011">
+    <w:abstractNumId w:val="0"/>
+  </w:num>
+</w:numbering>
+</file>
+
 <file path=word/styles.xml><?xml version="1.0" encoding="utf-8"?>
-<w:styles xmlns:mc="http://schemas.openxmlformats.org/markup-compatibility/2006" xmlns:r="http://schemas.openxmlformats.org/officeDocument/2006/relationships" xmlns:w="http://schemas.openxmlformats.org/wordprocessingml/2006/main" xmlns:w14="http://schemas.microsoft.com/office/word/2010/wordml" xmlns:w15="http://schemas.microsoft.com/office/word/2012/wordml" xmlns:w16cex="http://schemas.microsoft.com/office/word/2018/wordml/cex" xmlns:w16cid="http://schemas.microsoft.com/office/word/2016/wordml/cid" xmlns:w16="http://schemas.microsoft.com/office/word/2018/wordml" xmlns:w16se="http://schemas.microsoft.com/office/word/2015/wordml/symex" mc:Ignorable="w14 w15 w16se w16cid w16 w16cex">
+<w:styles xmlns:mc="http://schemas.openxmlformats.org/markup-compatibility/2006" xmlns:r="http://schemas.openxmlformats.org/officeDocument/2006/relationships" xmlns:w="http://schemas.openxmlformats.org/wordprocessingml/2006/main" xmlns:w14="http://schemas.microsoft.com/office/word/2010/wordml" xmlns:w15="http://schemas.microsoft.com/office/word/2012/wordml" xmlns:w16cex="http://schemas.microsoft.com/office/word/2018/wordml/cex" xmlns:w16cid="http://schemas.microsoft.com/office/word/2016/wordml/cid" xmlns:w16="http://schemas.microsoft.com/office/word/2018/wordml" xmlns:w16sdtdh="http://schemas.microsoft.com/office/word/2020/wordml/sdtdatahash" xmlns:w16se="http://schemas.microsoft.com/office/word/2015/wordml/symex" mc:Ignorable="w14 w15 w16se w16cid w16 w16cex w16sdtdh">
   <w:docDefaults>
     <w:rPrDefault>
       <w:rPr>
@@ -841,6 +1045,7 @@
   <w:style w:type="character" w:default="1" w:styleId="DefaultParagraphFont">
     <w:name w:val="Default Paragraph Font"/>
     <w:uiPriority w:val="1"/>
+    <w:semiHidden/>
     <w:unhideWhenUsed/>
   </w:style>
   <w:style w:type="table" w:default="1" w:styleId="TableNormal">
@@ -931,6 +1136,16 @@
       <w:sz w:val="26"/>
       <w:szCs w:val="26"/>
     </w:rPr>
+  </w:style>
+  <w:style w:type="numbering" w:customStyle="1" w:styleId="mystyle">
+    <w:name w:val="mystyle"/>
+    <w:uiPriority w:val="99"/>
+    <w:rsid w:val="005E738F"/>
+    <w:pPr>
+      <w:numPr>
+        <w:numId w:val="2"/>
+      </w:numPr>
+    </w:pPr>
   </w:style>
 </w:styles>
 </file>

</xml_diff>